<commit_message>
Updated Requirement specification docs
</commit_message>
<xml_diff>
--- a/Documentos/2. Requisitos/old/Especificación de requisitos v1.0.docx
+++ b/Documentos/2. Requisitos/old/Especificación de requisitos v1.0.docx
@@ -8,27 +8,21 @@
           <w:rFonts w:ascii="Consolas" w:hAnsi="Consolas"/>
           <w:b/>
           <w:bCs/>
-          <w:color w:val="00B0F0"/>
           <w:sz w:val="24"/>
           <w:szCs w:val="24"/>
         </w:rPr>
       </w:pPr>
-      <w:bookmarkStart w:id="0" w:name="_Hlk189831299"/>
       <w:r>
         <w:rPr>
           <w:rFonts w:ascii="Consolas" w:hAnsi="Consolas"/>
           <w:b/>
           <w:bCs/>
-          <w:color w:val="00B0F0"/>
           <w:sz w:val="24"/>
           <w:szCs w:val="24"/>
         </w:rPr>
-        <w:t>05/02/2025</w:t>
-      </w:r>
-      <w:bookmarkEnd w:id="0"/>
-    </w:p>
-    <w:p>
-      <w:pPr>
+        <w:t xml:space="preserve">Especificación de </w:t>
+      </w:r>
+      <w:r>
         <w:rPr>
           <w:rFonts w:ascii="Consolas" w:hAnsi="Consolas"/>
           <w:b/>
@@ -36,7 +30,8 @@
           <w:sz w:val="24"/>
           <w:szCs w:val="24"/>
         </w:rPr>
-      </w:pPr>
+        <w:t>r</w:t>
+      </w:r>
       <w:r>
         <w:rPr>
           <w:rFonts w:ascii="Consolas" w:hAnsi="Consolas"/>
@@ -45,26 +40,6 @@
           <w:sz w:val="24"/>
           <w:szCs w:val="24"/>
         </w:rPr>
-        <w:t xml:space="preserve">Especificación de </w:t>
-      </w:r>
-      <w:r>
-        <w:rPr>
-          <w:rFonts w:ascii="Consolas" w:hAnsi="Consolas"/>
-          <w:b/>
-          <w:bCs/>
-          <w:sz w:val="24"/>
-          <w:szCs w:val="24"/>
-        </w:rPr>
-        <w:t>r</w:t>
-      </w:r>
-      <w:r>
-        <w:rPr>
-          <w:rFonts w:ascii="Consolas" w:hAnsi="Consolas"/>
-          <w:b/>
-          <w:bCs/>
-          <w:sz w:val="24"/>
-          <w:szCs w:val="24"/>
-        </w:rPr>
         <w:t>equisitos v1.0</w:t>
       </w:r>
     </w:p>
@@ -468,7 +443,25 @@
           <w:sz w:val="18"/>
           <w:szCs w:val="18"/>
         </w:rPr>
-        <w:t>El usuario podrá enviar mensajes a cualquiera de los usuarios que tenga en su red de amistades.</w:t>
+        <w:t xml:space="preserve">El usuario podrá enviar mensajes a cualquiera de los usuarios que </w:t>
+      </w:r>
+      <w:proofErr w:type="gramStart"/>
+      <w:r>
+        <w:rPr>
+          <w:rFonts w:ascii="Cascadia Code" w:hAnsi="Cascadia Code"/>
+          <w:sz w:val="18"/>
+          <w:szCs w:val="18"/>
+        </w:rPr>
+        <w:t>tenga</w:t>
+      </w:r>
+      <w:proofErr w:type="gramEnd"/>
+      <w:r>
+        <w:rPr>
+          <w:rFonts w:ascii="Cascadia Code" w:hAnsi="Cascadia Code"/>
+          <w:sz w:val="18"/>
+          <w:szCs w:val="18"/>
+        </w:rPr>
+        <w:t xml:space="preserve"> en su red de amistades.</w:t>
       </w:r>
     </w:p>
     <w:p>
@@ -1257,7 +1250,6 @@
           <w:sz w:val="18"/>
           <w:szCs w:val="18"/>
         </w:rPr>
-        <w:lastRenderedPageBreak/>
         <w:t>El usuario podrá crear nuevas categorías para clasificar las actividades.</w:t>
       </w:r>
     </w:p>

</xml_diff>